<commit_message>
[#17] Edited database (description in DOC).
</commit_message>
<xml_diff>
--- a/databases/product-service/product-service-document.docx
+++ b/databases/product-service/product-service-document.docx
@@ -22,9 +22,9 @@
           <w:noProof/>
         </w:rPr>
         <w:drawing>
-          <wp:inline distT="0" distB="0" distL="0" distR="0" wp14:anchorId="134AEF8F" wp14:editId="50AC0B87">
-            <wp:extent cx="4629150" cy="3867150"/>
-            <wp:effectExtent l="0" t="0" r="0" b="0"/>
+          <wp:inline distT="0" distB="0" distL="0" distR="0" wp14:anchorId="336A9578" wp14:editId="784C2702">
+            <wp:extent cx="4610100" cy="3838575"/>
+            <wp:effectExtent l="0" t="0" r="0" b="9525"/>
             <wp:docPr id="1" name="Picture 1"/>
             <wp:cNvGraphicFramePr>
               <a:graphicFrameLocks xmlns:a="http://schemas.openxmlformats.org/drawingml/2006/main" noChangeAspect="1"/>
@@ -45,7 +45,7 @@
                   <pic:spPr>
                     <a:xfrm>
                       <a:off x="0" y="0"/>
-                      <a:ext cx="4629150" cy="3867150"/>
+                      <a:ext cx="4610100" cy="3838575"/>
                     </a:xfrm>
                     <a:prstGeom prst="rect">
                       <a:avLst/>
@@ -83,10 +83,10 @@
           <w:noProof/>
         </w:rPr>
         <w:drawing>
-          <wp:inline distT="0" distB="0" distL="0" distR="0" wp14:anchorId="024EE097" wp14:editId="08D82C77">
-            <wp:extent cx="5943600" cy="1699260"/>
-            <wp:effectExtent l="0" t="0" r="0" b="0"/>
-            <wp:docPr id="2" name="Picture 2"/>
+          <wp:inline distT="0" distB="0" distL="0" distR="0" wp14:anchorId="32840DC6" wp14:editId="215EDA52">
+            <wp:extent cx="6562725" cy="2343150"/>
+            <wp:effectExtent l="0" t="0" r="9525" b="0"/>
+            <wp:docPr id="4" name="Picture 4"/>
             <wp:cNvGraphicFramePr>
               <a:graphicFrameLocks xmlns:a="http://schemas.openxmlformats.org/drawingml/2006/main" noChangeAspect="1"/>
             </wp:cNvGraphicFramePr>
@@ -106,7 +106,7 @@
                   <pic:spPr>
                     <a:xfrm>
                       <a:off x="0" y="0"/>
-                      <a:ext cx="5943600" cy="1699260"/>
+                      <a:ext cx="6562725" cy="2343150"/>
                     </a:xfrm>
                     <a:prstGeom prst="rect">
                       <a:avLst/>
@@ -482,8 +482,6 @@
         </w:rPr>
         <w:t>ed</w:t>
       </w:r>
-      <w:bookmarkStart w:id="0" w:name="_GoBack"/>
-      <w:bookmarkEnd w:id="0"/>
       <w:r>
         <w:rPr>
           <w:color w:val="FF0000"/>
@@ -581,9 +579,15 @@
         <w:rPr>
           <w:color w:val="FF0000"/>
         </w:rPr>
-        <w:t>product_info’.</w:t>
-      </w:r>
-      <w:proofErr w:type="spellEnd"/>
+        <w:t>product_info</w:t>
+      </w:r>
+      <w:proofErr w:type="spellEnd"/>
+      <w:r>
+        <w:rPr>
+          <w:color w:val="FF0000"/>
+        </w:rPr>
+        <w:t>’.</w:t>
+      </w:r>
     </w:p>
     <w:p>
       <w:pPr>
@@ -604,20 +608,656 @@
         <w:pStyle w:val="ListParagraph"/>
         <w:ind w:left="1800"/>
         <w:rPr>
-          <w:color w:val="FF0000"/>
-        </w:rPr>
+          <w:b/>
+          <w:color w:val="4472C4" w:themeColor="accent1"/>
+        </w:rPr>
+      </w:pPr>
+      <w:r>
+        <w:rPr>
+          <w:b/>
+          <w:color w:val="4472C4" w:themeColor="accent1"/>
+        </w:rPr>
+        <w:t>{</w:t>
+      </w:r>
+    </w:p>
+    <w:p>
+      <w:pPr>
+        <w:pStyle w:val="ListParagraph"/>
+        <w:ind w:left="1800" w:firstLine="360"/>
+        <w:rPr>
+          <w:b/>
+          <w:color w:val="4472C4" w:themeColor="accent1"/>
+        </w:rPr>
+      </w:pPr>
+      <w:r>
+        <w:rPr>
+          <w:b/>
+          <w:color w:val="4472C4" w:themeColor="accent1"/>
+        </w:rPr>
+        <w:t>"</w:t>
+      </w:r>
+      <w:proofErr w:type="spellStart"/>
+      <w:r>
+        <w:rPr>
+          <w:b/>
+          <w:color w:val="4472C4" w:themeColor="accent1"/>
+        </w:rPr>
+        <w:t>Đèn</w:t>
+      </w:r>
+      <w:proofErr w:type="spellEnd"/>
+      <w:r>
+        <w:rPr>
+          <w:b/>
+          <w:color w:val="4472C4" w:themeColor="accent1"/>
+        </w:rPr>
+        <w:t xml:space="preserve"> LED": "RGB",</w:t>
+      </w:r>
+    </w:p>
+    <w:p>
+      <w:pPr>
+        <w:pStyle w:val="ListParagraph"/>
+        <w:ind w:left="1800" w:firstLine="360"/>
+        <w:rPr>
+          <w:b/>
+          <w:color w:val="4472C4" w:themeColor="accent1"/>
+        </w:rPr>
+      </w:pPr>
+      <w:r>
+        <w:rPr>
+          <w:b/>
+          <w:color w:val="4472C4" w:themeColor="accent1"/>
+        </w:rPr>
+        <w:t>"</w:t>
+      </w:r>
+      <w:proofErr w:type="spellStart"/>
+      <w:r>
+        <w:rPr>
+          <w:b/>
+          <w:color w:val="4472C4" w:themeColor="accent1"/>
+        </w:rPr>
+        <w:t>Bảo</w:t>
+      </w:r>
+      <w:proofErr w:type="spellEnd"/>
+      <w:r>
+        <w:rPr>
+          <w:b/>
+          <w:color w:val="4472C4" w:themeColor="accent1"/>
+        </w:rPr>
+        <w:t xml:space="preserve"> </w:t>
+      </w:r>
+      <w:proofErr w:type="spellStart"/>
+      <w:r>
+        <w:rPr>
+          <w:b/>
+          <w:color w:val="4472C4" w:themeColor="accent1"/>
+        </w:rPr>
+        <w:t>hành</w:t>
+      </w:r>
+      <w:proofErr w:type="spellEnd"/>
+      <w:r>
+        <w:rPr>
+          <w:b/>
+          <w:color w:val="4472C4" w:themeColor="accent1"/>
+        </w:rPr>
+        <w:t xml:space="preserve">": "24 </w:t>
+      </w:r>
+      <w:proofErr w:type="spellStart"/>
+      <w:r>
+        <w:rPr>
+          <w:b/>
+          <w:color w:val="4472C4" w:themeColor="accent1"/>
+        </w:rPr>
+        <w:t>tháng</w:t>
+      </w:r>
+      <w:proofErr w:type="spellEnd"/>
+      <w:r>
+        <w:rPr>
+          <w:b/>
+          <w:color w:val="4472C4" w:themeColor="accent1"/>
+        </w:rPr>
+        <w:t>",</w:t>
+      </w:r>
+    </w:p>
+    <w:p>
+      <w:pPr>
+        <w:pStyle w:val="ListParagraph"/>
+        <w:ind w:left="1800" w:firstLine="360"/>
+        <w:rPr>
+          <w:b/>
+          <w:color w:val="4472C4" w:themeColor="accent1"/>
+        </w:rPr>
+      </w:pPr>
+      <w:r>
+        <w:rPr>
+          <w:b/>
+          <w:color w:val="4472C4" w:themeColor="accent1"/>
+        </w:rPr>
+        <w:t>"</w:t>
+      </w:r>
+      <w:proofErr w:type="spellStart"/>
+      <w:r>
+        <w:rPr>
+          <w:b/>
+          <w:color w:val="4472C4" w:themeColor="accent1"/>
+        </w:rPr>
+        <w:t>Tình</w:t>
+      </w:r>
+      <w:proofErr w:type="spellEnd"/>
+      <w:r>
+        <w:rPr>
+          <w:b/>
+          <w:color w:val="4472C4" w:themeColor="accent1"/>
+        </w:rPr>
+        <w:t xml:space="preserve"> </w:t>
+      </w:r>
+      <w:proofErr w:type="spellStart"/>
+      <w:r>
+        <w:rPr>
+          <w:b/>
+          <w:color w:val="4472C4" w:themeColor="accent1"/>
+        </w:rPr>
+        <w:t>trạng</w:t>
+      </w:r>
+      <w:proofErr w:type="spellEnd"/>
+      <w:r>
+        <w:rPr>
+          <w:b/>
+          <w:color w:val="4472C4" w:themeColor="accent1"/>
+        </w:rPr>
+        <w:t>": "</w:t>
+      </w:r>
+      <w:proofErr w:type="spellStart"/>
+      <w:r>
+        <w:rPr>
+          <w:b/>
+          <w:color w:val="4472C4" w:themeColor="accent1"/>
+        </w:rPr>
+        <w:t>Mới</w:t>
+      </w:r>
+      <w:proofErr w:type="spellEnd"/>
+      <w:r>
+        <w:rPr>
+          <w:b/>
+          <w:color w:val="4472C4" w:themeColor="accent1"/>
+        </w:rPr>
+        <w:t xml:space="preserve"> 100% - Full box",</w:t>
+      </w:r>
+    </w:p>
+    <w:p>
+      <w:pPr>
+        <w:pStyle w:val="ListParagraph"/>
+        <w:ind w:left="1800" w:firstLine="360"/>
+        <w:rPr>
+          <w:b/>
+          <w:color w:val="4472C4" w:themeColor="accent1"/>
+        </w:rPr>
+      </w:pPr>
+      <w:r>
+        <w:rPr>
+          <w:b/>
+          <w:color w:val="4472C4" w:themeColor="accent1"/>
+        </w:rPr>
+        <w:t>"</w:t>
+      </w:r>
+      <w:proofErr w:type="spellStart"/>
+      <w:r>
+        <w:rPr>
+          <w:b/>
+          <w:color w:val="4472C4" w:themeColor="accent1"/>
+        </w:rPr>
+        <w:t>Nhà</w:t>
+      </w:r>
+      <w:proofErr w:type="spellEnd"/>
+      <w:r>
+        <w:rPr>
+          <w:b/>
+          <w:color w:val="4472C4" w:themeColor="accent1"/>
+        </w:rPr>
+        <w:t xml:space="preserve"> </w:t>
+      </w:r>
+      <w:proofErr w:type="spellStart"/>
+      <w:r>
+        <w:rPr>
+          <w:b/>
+          <w:color w:val="4472C4" w:themeColor="accent1"/>
+        </w:rPr>
+        <w:t>sản</w:t>
+      </w:r>
+      <w:proofErr w:type="spellEnd"/>
+      <w:r>
+        <w:rPr>
+          <w:b/>
+          <w:color w:val="4472C4" w:themeColor="accent1"/>
+        </w:rPr>
+        <w:t xml:space="preserve"> </w:t>
+      </w:r>
+      <w:proofErr w:type="spellStart"/>
+      <w:r>
+        <w:rPr>
+          <w:b/>
+          <w:color w:val="4472C4" w:themeColor="accent1"/>
+        </w:rPr>
+        <w:t>xuất</w:t>
+      </w:r>
+      <w:proofErr w:type="spellEnd"/>
+      <w:r>
+        <w:rPr>
+          <w:b/>
+          <w:color w:val="4472C4" w:themeColor="accent1"/>
+        </w:rPr>
+        <w:t>": "Razer"</w:t>
+      </w:r>
+    </w:p>
+    <w:p>
+      <w:pPr>
+        <w:ind w:left="1080" w:firstLine="720"/>
+        <w:rPr>
+          <w:b/>
+          <w:color w:val="4472C4" w:themeColor="accent1"/>
+        </w:rPr>
+      </w:pPr>
+      <w:r>
+        <w:rPr>
+          <w:b/>
+          <w:color w:val="4472C4" w:themeColor="accent1"/>
+        </w:rPr>
+        <w:t>}</w:t>
+      </w:r>
+    </w:p>
+    <w:p>
+      <w:pPr>
+        <w:pStyle w:val="ListParagraph"/>
+        <w:ind w:left="1800"/>
+        <w:rPr>
+          <w:color w:val="FF0000"/>
+        </w:rPr>
+      </w:pPr>
+    </w:p>
+    <w:p>
+      <w:pPr>
+        <w:pStyle w:val="ListParagraph"/>
+        <w:ind w:left="1800"/>
+        <w:rPr>
+          <w:color w:val="FF0000"/>
+        </w:rPr>
+      </w:pPr>
+    </w:p>
+    <w:p>
+      <w:pPr>
+        <w:pStyle w:val="ListParagraph"/>
+        <w:numPr>
+          <w:ilvl w:val="0"/>
+          <w:numId w:val="1"/>
+        </w:numPr>
+        <w:rPr>
+          <w:color w:val="FF0000"/>
+        </w:rPr>
+      </w:pPr>
+      <w:r>
+        <w:rPr>
+          <w:color w:val="FF0000"/>
+        </w:rPr>
+        <w:t>Added new column ‘</w:t>
+      </w:r>
+      <w:r>
+        <w:rPr>
+          <w:b/>
+          <w:color w:val="FF0000"/>
+        </w:rPr>
+        <w:t>images</w:t>
+      </w:r>
+      <w:r>
+        <w:rPr>
+          <w:color w:val="FF0000"/>
+        </w:rPr>
+        <w:t>’ (JSON): Store URLs of Product’s images.</w:t>
+      </w:r>
+    </w:p>
+    <w:p>
+      <w:pPr>
+        <w:ind w:left="1800"/>
+        <w:rPr>
+          <w:color w:val="FF0000"/>
+        </w:rPr>
+      </w:pPr>
+      <w:r>
+        <w:rPr>
+          <w:color w:val="FF0000"/>
+        </w:rPr>
+        <w:t>JSON format:</w:t>
+      </w:r>
+    </w:p>
+    <w:p>
+      <w:pPr>
+        <w:ind w:left="1800"/>
+        <w:rPr>
+          <w:b/>
+          <w:color w:val="4472C4" w:themeColor="accent1"/>
+        </w:rPr>
+      </w:pPr>
+      <w:r>
+        <w:rPr>
+          <w:b/>
+          <w:color w:val="4472C4" w:themeColor="accent1"/>
+        </w:rPr>
+        <w:t>[</w:t>
+      </w:r>
+    </w:p>
+    <w:p>
+      <w:pPr>
+        <w:ind w:left="1800" w:firstLine="360"/>
+        <w:rPr>
+          <w:b/>
+          <w:color w:val="4472C4" w:themeColor="accent1"/>
+        </w:rPr>
+      </w:pPr>
+      <w:r>
+        <w:rPr>
+          <w:b/>
+          <w:color w:val="4472C4" w:themeColor="accent1"/>
+        </w:rPr>
+        <w:t>"http://product.hstatic.net/1000026716/product/lancew.jpg",</w:t>
+      </w:r>
+    </w:p>
+    <w:p>
+      <w:pPr>
+        <w:ind w:left="1800" w:firstLine="360"/>
+        <w:rPr>
+          <w:b/>
+          <w:color w:val="4472C4" w:themeColor="accent1"/>
+        </w:rPr>
+      </w:pPr>
+      <w:r>
+        <w:rPr>
+          <w:b/>
+          <w:color w:val="4472C4" w:themeColor="accent1"/>
+        </w:rPr>
+        <w:t>"http://product.hstatic.net/1000026716/product/gearvn-razer-lancehead-wireless-3.jpg",</w:t>
+      </w:r>
+    </w:p>
+    <w:p>
+      <w:pPr>
+        <w:ind w:left="1800" w:firstLine="360"/>
+        <w:rPr>
+          <w:b/>
+          <w:color w:val="4472C4" w:themeColor="accent1"/>
+        </w:rPr>
+      </w:pPr>
+      <w:r>
+        <w:rPr>
+          <w:b/>
+          <w:color w:val="4472C4" w:themeColor="accent1"/>
+        </w:rPr>
+        <w:t>"http://product.hstatic.net/1000026716/product/gearvn-razer-lancehead-wireless-1.jpg",</w:t>
+      </w:r>
+    </w:p>
+    <w:p>
+      <w:pPr>
+        <w:ind w:left="1800" w:firstLine="360"/>
+        <w:rPr>
+          <w:b/>
+          <w:color w:val="4472C4" w:themeColor="accent1"/>
+        </w:rPr>
+      </w:pPr>
+      <w:r>
+        <w:rPr>
+          <w:b/>
+          <w:color w:val="4472C4" w:themeColor="accent1"/>
+        </w:rPr>
+        <w:t>"http://product.hstatic.net/1000026716/product/rzr_lancehead_dongle_v01-14x9inch.png"</w:t>
+      </w:r>
+    </w:p>
+    <w:p>
+      <w:pPr>
+        <w:ind w:left="1080" w:firstLine="720"/>
+        <w:rPr>
+          <w:b/>
+          <w:color w:val="4472C4" w:themeColor="accent1"/>
+        </w:rPr>
+      </w:pPr>
+      <w:r>
+        <w:rPr>
+          <w:b/>
+          <w:color w:val="4472C4" w:themeColor="accent1"/>
+        </w:rPr>
+        <w:t>]</w:t>
+      </w:r>
+    </w:p>
+    <w:p>
+      <w:pPr>
+        <w:pStyle w:val="ListParagraph"/>
+        <w:numPr>
+          <w:ilvl w:val="0"/>
+          <w:numId w:val="1"/>
+        </w:numPr>
+        <w:rPr>
+          <w:color w:val="FF0000"/>
+        </w:rPr>
+      </w:pPr>
+      <w:r>
+        <w:rPr>
+          <w:color w:val="FF0000"/>
+        </w:rPr>
+        <w:t>Added new column ‘status’ (int):</w:t>
+      </w:r>
+    </w:p>
+    <w:p>
+      <w:pPr>
+        <w:ind w:left="1800"/>
+        <w:rPr>
+          <w:color w:val="FF0000"/>
+        </w:rPr>
+      </w:pPr>
+      <w:r>
+        <w:rPr>
+          <w:color w:val="FF0000"/>
+        </w:rPr>
+        <w:t>Example:</w:t>
+      </w:r>
+    </w:p>
+    <w:p>
+      <w:pPr>
+        <w:pStyle w:val="ListParagraph"/>
+        <w:numPr>
+          <w:ilvl w:val="2"/>
+          <w:numId w:val="1"/>
+        </w:numPr>
+        <w:rPr>
+          <w:color w:val="FF0000"/>
+        </w:rPr>
+      </w:pPr>
+      <w:r>
+        <w:rPr>
+          <w:color w:val="FF0000"/>
+        </w:rPr>
+        <w:t xml:space="preserve">1 (default): </w:t>
+      </w:r>
+      <w:proofErr w:type="spellStart"/>
+      <w:r>
+        <w:rPr>
+          <w:color w:val="FF0000"/>
+        </w:rPr>
+        <w:t>Còn</w:t>
+      </w:r>
+      <w:proofErr w:type="spellEnd"/>
+      <w:r>
+        <w:rPr>
+          <w:color w:val="FF0000"/>
+        </w:rPr>
+        <w:t xml:space="preserve"> hang</w:t>
+      </w:r>
+    </w:p>
+    <w:p>
+      <w:pPr>
+        <w:pStyle w:val="ListParagraph"/>
+        <w:numPr>
+          <w:ilvl w:val="2"/>
+          <w:numId w:val="1"/>
+        </w:numPr>
+        <w:rPr>
+          <w:color w:val="FF0000"/>
+        </w:rPr>
+      </w:pPr>
+      <w:r>
+        <w:rPr>
+          <w:color w:val="FF0000"/>
+        </w:rPr>
+        <w:t xml:space="preserve">2: </w:t>
+      </w:r>
+      <w:proofErr w:type="spellStart"/>
+      <w:r>
+        <w:rPr>
+          <w:color w:val="FF0000"/>
+        </w:rPr>
+        <w:t>Hết</w:t>
+      </w:r>
+      <w:proofErr w:type="spellEnd"/>
+      <w:r>
+        <w:rPr>
+          <w:color w:val="FF0000"/>
+        </w:rPr>
+        <w:t xml:space="preserve"> </w:t>
+      </w:r>
+      <w:proofErr w:type="spellStart"/>
+      <w:r>
+        <w:rPr>
+          <w:color w:val="FF0000"/>
+        </w:rPr>
+        <w:t>hàng</w:t>
+      </w:r>
+      <w:proofErr w:type="spellEnd"/>
+    </w:p>
+    <w:p>
+      <w:pPr>
+        <w:pStyle w:val="ListParagraph"/>
+        <w:numPr>
+          <w:ilvl w:val="2"/>
+          <w:numId w:val="1"/>
+        </w:numPr>
+        <w:rPr>
+          <w:color w:val="FF0000"/>
+        </w:rPr>
+      </w:pPr>
+      <w:r>
+        <w:rPr>
+          <w:color w:val="FF0000"/>
+        </w:rPr>
+        <w:t xml:space="preserve">3: </w:t>
+      </w:r>
+      <w:proofErr w:type="spellStart"/>
+      <w:r>
+        <w:rPr>
+          <w:color w:val="FF0000"/>
+        </w:rPr>
+        <w:t>Liên</w:t>
+      </w:r>
+      <w:proofErr w:type="spellEnd"/>
+      <w:r>
+        <w:rPr>
+          <w:color w:val="FF0000"/>
+        </w:rPr>
+        <w:t xml:space="preserve"> </w:t>
+      </w:r>
+      <w:proofErr w:type="spellStart"/>
+      <w:r>
+        <w:rPr>
+          <w:color w:val="FF0000"/>
+        </w:rPr>
+        <w:t>hệ</w:t>
+      </w:r>
+      <w:proofErr w:type="spellEnd"/>
+    </w:p>
+    <w:p>
+      <w:pPr>
+        <w:pStyle w:val="ListParagraph"/>
+        <w:numPr>
+          <w:ilvl w:val="2"/>
+          <w:numId w:val="1"/>
+        </w:numPr>
+        <w:rPr>
+          <w:color w:val="FF0000"/>
+        </w:rPr>
+      </w:pPr>
+      <w:r>
+        <w:rPr>
+          <w:color w:val="FF0000"/>
+        </w:rPr>
+        <w:t xml:space="preserve">4: </w:t>
+      </w:r>
+      <w:proofErr w:type="spellStart"/>
+      <w:r>
+        <w:rPr>
+          <w:color w:val="FF0000"/>
+        </w:rPr>
+        <w:t>Sắp</w:t>
+      </w:r>
+      <w:proofErr w:type="spellEnd"/>
+      <w:r>
+        <w:rPr>
+          <w:color w:val="FF0000"/>
+        </w:rPr>
+        <w:t xml:space="preserve"> </w:t>
+      </w:r>
+      <w:proofErr w:type="spellStart"/>
+      <w:r>
+        <w:rPr>
+          <w:color w:val="FF0000"/>
+        </w:rPr>
+        <w:t>về</w:t>
+      </w:r>
+      <w:proofErr w:type="spellEnd"/>
+    </w:p>
+    <w:p>
+      <w:pPr>
+        <w:pStyle w:val="ListParagraph"/>
+        <w:ind w:left="3240"/>
+        <w:rPr>
+          <w:color w:val="FF0000"/>
+        </w:rPr>
+      </w:pPr>
+      <w:r>
+        <w:rPr>
+          <w:color w:val="FF0000"/>
+        </w:rPr>
+        <w:t>…</w:t>
+      </w:r>
+    </w:p>
+    <w:p>
+      <w:pPr>
+        <w:ind w:left="720"/>
+      </w:pPr>
+    </w:p>
+    <w:p>
+      <w:pPr>
+        <w:ind w:left="720"/>
+      </w:pPr>
+      <w:r>
+        <w:t>Table ‘</w:t>
+      </w:r>
+      <w:r>
+        <w:rPr>
+          <w:b/>
+        </w:rPr>
+        <w:t>category</w:t>
+      </w:r>
+      <w:r>
+        <w:t>’:</w:t>
+      </w:r>
+    </w:p>
+    <w:p>
+      <w:pPr>
+        <w:ind w:left="720"/>
+        <w:jc w:val="center"/>
       </w:pPr>
       <w:r>
         <w:rPr>
           <w:noProof/>
-          <w:sz w:val="28"/>
-          <w:szCs w:val="28"/>
         </w:rPr>
         <w:drawing>
-          <wp:inline distT="0" distB="0" distL="0" distR="0" wp14:anchorId="6C3D79F8" wp14:editId="0D7D14A9">
-            <wp:extent cx="3467100" cy="2771775"/>
+          <wp:inline distT="0" distB="0" distL="0" distR="0" wp14:anchorId="17B38A96" wp14:editId="3488FB43">
+            <wp:extent cx="5943600" cy="733425"/>
             <wp:effectExtent l="0" t="0" r="0" b="9525"/>
-            <wp:docPr id="12" name="Picture 12"/>
+            <wp:docPr id="3" name="Picture 3"/>
             <wp:cNvGraphicFramePr>
               <a:graphicFrameLocks xmlns:a="http://schemas.openxmlformats.org/drawingml/2006/main" noChangeAspect="1"/>
             </wp:cNvGraphicFramePr>
@@ -637,7 +1277,7 @@
                   <pic:spPr>
                     <a:xfrm>
                       <a:off x="0" y="0"/>
-                      <a:ext cx="3467100" cy="2771775"/>
+                      <a:ext cx="5943600" cy="733425"/>
                     </a:xfrm>
                     <a:prstGeom prst="rect">
                       <a:avLst/>
@@ -653,82 +1293,91 @@
     <w:p>
       <w:pPr>
         <w:pStyle w:val="ListParagraph"/>
-        <w:ind w:left="1800"/>
-        <w:rPr>
-          <w:color w:val="FF0000"/>
-        </w:rPr>
-      </w:pPr>
-    </w:p>
-    <w:p>
-      <w:pPr>
-        <w:pStyle w:val="ListParagraph"/>
-        <w:ind w:left="1800"/>
-        <w:rPr>
-          <w:color w:val="FF0000"/>
-        </w:rPr>
-      </w:pPr>
-    </w:p>
-    <w:p>
-      <w:pPr>
-        <w:pStyle w:val="ListParagraph"/>
         <w:numPr>
           <w:ilvl w:val="0"/>
           <w:numId w:val="1"/>
         </w:numPr>
-        <w:rPr>
-          <w:color w:val="FF0000"/>
-        </w:rPr>
-      </w:pPr>
-      <w:r>
-        <w:rPr>
-          <w:color w:val="FF0000"/>
-        </w:rPr>
-        <w:t>Added new column ‘</w:t>
-      </w:r>
-      <w:r>
-        <w:rPr>
-          <w:b/>
-          <w:color w:val="FF0000"/>
-        </w:rPr>
-        <w:t>images</w:t>
-      </w:r>
-      <w:r>
-        <w:rPr>
-          <w:color w:val="FF0000"/>
-        </w:rPr>
-        <w:t>’ (JSON): Store URLs of Product’s images.</w:t>
-      </w:r>
-    </w:p>
-    <w:p>
-      <w:pPr>
-        <w:ind w:left="1800"/>
-        <w:rPr>
-          <w:color w:val="FF0000"/>
-        </w:rPr>
-      </w:pPr>
-      <w:r>
-        <w:rPr>
-          <w:color w:val="FF0000"/>
-        </w:rPr>
-        <w:t>JSON format:</w:t>
-      </w:r>
-    </w:p>
-    <w:p>
-      <w:pPr>
-        <w:ind w:left="1800"/>
-        <w:rPr>
-          <w:color w:val="FF0000"/>
-        </w:rPr>
+      </w:pPr>
+      <w:r>
+        <w:rPr>
+          <w:b/>
+        </w:rPr>
+        <w:t>id</w:t>
+      </w:r>
+      <w:r>
+        <w:t xml:space="preserve"> (int – auto increment): ID of the Category.</w:t>
+      </w:r>
+    </w:p>
+    <w:p>
+      <w:pPr>
+        <w:pStyle w:val="ListParagraph"/>
+        <w:numPr>
+          <w:ilvl w:val="0"/>
+          <w:numId w:val="1"/>
+        </w:numPr>
+      </w:pPr>
+      <w:r>
+        <w:rPr>
+          <w:b/>
+        </w:rPr>
+        <w:t>name</w:t>
+      </w:r>
+      <w:r>
+        <w:t xml:space="preserve"> (varchar): name of the Category.</w:t>
+      </w:r>
+    </w:p>
+    <w:p>
+      <w:pPr>
+        <w:pStyle w:val="ListParagraph"/>
+        <w:numPr>
+          <w:ilvl w:val="0"/>
+          <w:numId w:val="1"/>
+        </w:numPr>
+      </w:pPr>
+      <w:r>
+        <w:rPr>
+          <w:b/>
+        </w:rPr>
+        <w:t>description</w:t>
+      </w:r>
+      <w:r>
+        <w:t xml:space="preserve"> (varchar).</w:t>
+      </w:r>
+    </w:p>
+    <w:p/>
+    <w:p>
+      <w:pPr>
+        <w:ind w:left="720"/>
+      </w:pPr>
+      <w:r>
+        <w:t>Table ‘</w:t>
+      </w:r>
+      <w:proofErr w:type="spellStart"/>
+      <w:r>
+        <w:rPr>
+          <w:b/>
+        </w:rPr>
+        <w:t>website_product_attribute</w:t>
+      </w:r>
+      <w:proofErr w:type="spellEnd"/>
+      <w:r>
+        <w:t>’:</w:t>
+      </w:r>
+    </w:p>
+    <w:p>
+      <w:pPr>
+        <w:ind w:left="720"/>
+        <w:jc w:val="center"/>
       </w:pPr>
       <w:r>
         <w:rPr>
           <w:noProof/>
         </w:rPr>
         <w:drawing>
-          <wp:inline distT="0" distB="0" distL="0" distR="0" wp14:anchorId="266F3AE8" wp14:editId="185847BB">
-            <wp:extent cx="7600950" cy="1352550"/>
-            <wp:effectExtent l="0" t="0" r="0" b="0"/>
-            <wp:docPr id="13" name="Picture 13"/>
+          <wp:inline distT="0" distB="0" distL="0" distR="0" wp14:anchorId="277A024A" wp14:editId="65F679F7">
+            <wp:extent cx="6553200" cy="676275"/>
+            <wp:effectExtent l="0" t="0" r="0" b="9525"/>
+            <wp:docPr id="5" name="Picture 5"/>
             <wp:cNvGraphicFramePr>
               <a:graphicFrameLocks xmlns:a="http://schemas.openxmlformats.org/drawingml/2006/main" noChangeAspect="1"/>
             </wp:cNvGraphicFramePr>
@@ -748,7 +1397,7 @@
                   <pic:spPr>
                     <a:xfrm>
                       <a:off x="0" y="0"/>
-                      <a:ext cx="7600950" cy="1352550"/>
+                      <a:ext cx="6553200" cy="676275"/>
                     </a:xfrm>
                     <a:prstGeom prst="rect">
                       <a:avLst/>
@@ -761,75 +1410,6 @@
         </w:drawing>
       </w:r>
     </w:p>
-    <w:p/>
-    <w:p>
-      <w:pPr>
-        <w:ind w:left="720"/>
-      </w:pPr>
-    </w:p>
-    <w:p>
-      <w:pPr>
-        <w:ind w:left="720"/>
-      </w:pPr>
-      <w:r>
-        <w:t>Table ‘</w:t>
-      </w:r>
-      <w:r>
-        <w:rPr>
-          <w:b/>
-        </w:rPr>
-        <w:t>category</w:t>
-      </w:r>
-      <w:r>
-        <w:t>’:</w:t>
-      </w:r>
-    </w:p>
-    <w:p>
-      <w:pPr>
-        <w:ind w:left="720"/>
-        <w:jc w:val="center"/>
-      </w:pPr>
-      <w:r>
-        <w:rPr>
-          <w:noProof/>
-        </w:rPr>
-        <w:drawing>
-          <wp:inline distT="0" distB="0" distL="0" distR="0" wp14:anchorId="17B38A96" wp14:editId="3488FB43">
-            <wp:extent cx="5943600" cy="733425"/>
-            <wp:effectExtent l="0" t="0" r="0" b="9525"/>
-            <wp:docPr id="3" name="Picture 3"/>
-            <wp:cNvGraphicFramePr>
-              <a:graphicFrameLocks xmlns:a="http://schemas.openxmlformats.org/drawingml/2006/main" noChangeAspect="1"/>
-            </wp:cNvGraphicFramePr>
-            <a:graphic xmlns:a="http://schemas.openxmlformats.org/drawingml/2006/main">
-              <a:graphicData uri="http://schemas.openxmlformats.org/drawingml/2006/picture">
-                <pic:pic xmlns:pic="http://schemas.openxmlformats.org/drawingml/2006/picture">
-                  <pic:nvPicPr>
-                    <pic:cNvPr id="1" name=""/>
-                    <pic:cNvPicPr/>
-                  </pic:nvPicPr>
-                  <pic:blipFill>
-                    <a:blip r:embed="rId9"/>
-                    <a:stretch>
-                      <a:fillRect/>
-                    </a:stretch>
-                  </pic:blipFill>
-                  <pic:spPr>
-                    <a:xfrm>
-                      <a:off x="0" y="0"/>
-                      <a:ext cx="5943600" cy="733425"/>
-                    </a:xfrm>
-                    <a:prstGeom prst="rect">
-                      <a:avLst/>
-                    </a:prstGeom>
-                  </pic:spPr>
-                </pic:pic>
-              </a:graphicData>
-            </a:graphic>
-          </wp:inline>
-        </w:drawing>
-      </w:r>
-    </w:p>
     <w:p>
       <w:pPr>
         <w:pStyle w:val="ListParagraph"/>
@@ -845,7 +1425,7 @@
         <w:t>id</w:t>
       </w:r>
       <w:r>
-        <w:t xml:space="preserve"> (int – auto increment): ID of the Category.</w:t>
+        <w:t xml:space="preserve"> (int – auto increment): ID of the Attribute.</w:t>
       </w:r>
     </w:p>
     <w:p>
@@ -856,35 +1436,29 @@
           <w:numId w:val="1"/>
         </w:numPr>
       </w:pPr>
-      <w:r>
-        <w:rPr>
-          <w:b/>
-        </w:rPr>
-        <w:t>name</w:t>
-      </w:r>
-      <w:r>
-        <w:t xml:space="preserve"> (varchar): name of the Category.</w:t>
-      </w:r>
-    </w:p>
-    <w:p>
-      <w:pPr>
-        <w:pStyle w:val="ListParagraph"/>
-        <w:numPr>
-          <w:ilvl w:val="0"/>
-          <w:numId w:val="1"/>
-        </w:numPr>
-      </w:pPr>
-      <w:r>
-        <w:rPr>
-          <w:b/>
-        </w:rPr>
-        <w:t>description</w:t>
-      </w:r>
-      <w:r>
-        <w:t xml:space="preserve"> (varchar).</w:t>
-      </w:r>
-    </w:p>
-    <w:p/>
+      <w:proofErr w:type="spellStart"/>
+      <w:r>
+        <w:rPr>
+          <w:b/>
+        </w:rPr>
+        <w:t>attribute_name</w:t>
+      </w:r>
+      <w:proofErr w:type="spellEnd"/>
+      <w:r>
+        <w:t xml:space="preserve"> (varchar): </w:t>
+      </w:r>
+      <w:r>
+        <w:t>A</w:t>
+      </w:r>
+      <w:r>
+        <w:t>ttribute</w:t>
+      </w:r>
+      <w:r>
+        <w:t xml:space="preserve"> name field.</w:t>
+      </w:r>
+      <w:bookmarkStart w:id="0" w:name="_GoBack"/>
+      <w:bookmarkEnd w:id="0"/>
+    </w:p>
     <w:sectPr>
       <w:pgSz w:w="12240" w:h="15840"/>
       <w:pgMar w:top="1440" w:right="1440" w:bottom="1440" w:left="1440" w:header="720" w:footer="720" w:gutter="0"/>
@@ -1451,6 +2025,29 @@
       <w:contextualSpacing/>
     </w:pPr>
   </w:style>
+  <w:style w:type="character" w:styleId="Hyperlink">
+    <w:name w:val="Hyperlink"/>
+    <w:basedOn w:val="DefaultParagraphFont"/>
+    <w:uiPriority w:val="99"/>
+    <w:unhideWhenUsed/>
+    <w:rsid w:val="00B1220B"/>
+    <w:rPr>
+      <w:color w:val="0563C1" w:themeColor="hyperlink"/>
+      <w:u w:val="single"/>
+    </w:rPr>
+  </w:style>
+  <w:style w:type="character" w:styleId="UnresolvedMention">
+    <w:name w:val="Unresolved Mention"/>
+    <w:basedOn w:val="DefaultParagraphFont"/>
+    <w:uiPriority w:val="99"/>
+    <w:semiHidden/>
+    <w:unhideWhenUsed/>
+    <w:rsid w:val="00B1220B"/>
+    <w:rPr>
+      <w:color w:val="808080"/>
+      <w:shd w:val="clear" w:color="auto" w:fill="E6E6E6"/>
+    </w:rPr>
+  </w:style>
 </w:styles>
 </file>
 

</xml_diff>

<commit_message>
[#17] Table 'website_product_attribute': 'attribute_name' data type changed to JSON.
</commit_message>
<xml_diff>
--- a/databases/product-service/product-service-document.docx
+++ b/databases/product-service/product-service-document.docx
@@ -58,6 +58,65 @@
         </w:drawing>
       </w:r>
     </w:p>
+    <w:p>
+      <w:pPr>
+        <w:rPr>
+          <w:color w:val="FF0000"/>
+        </w:rPr>
+      </w:pPr>
+      <w:r>
+        <w:tab/>
+      </w:r>
+      <w:r>
+        <w:rPr>
+          <w:b/>
+          <w:color w:val="FF0000"/>
+        </w:rPr>
+        <w:t>Edit</w:t>
+      </w:r>
+      <w:r>
+        <w:rPr>
+          <w:color w:val="FF0000"/>
+        </w:rPr>
+        <w:t>:</w:t>
+      </w:r>
+    </w:p>
+    <w:p>
+      <w:pPr>
+        <w:rPr>
+          <w:color w:val="FF0000"/>
+        </w:rPr>
+      </w:pPr>
+      <w:r>
+        <w:rPr>
+          <w:color w:val="FF0000"/>
+        </w:rPr>
+        <w:tab/>
+        <w:t>‘</w:t>
+      </w:r>
+      <w:proofErr w:type="spellStart"/>
+      <w:r>
+        <w:rPr>
+          <w:b/>
+          <w:color w:val="FF0000"/>
+        </w:rPr>
+        <w:t>attribute_name</w:t>
+      </w:r>
+      <w:proofErr w:type="spellEnd"/>
+      <w:r>
+        <w:rPr>
+          <w:b/>
+          <w:color w:val="FF0000"/>
+        </w:rPr>
+        <w:t>’</w:t>
+      </w:r>
+      <w:r>
+        <w:rPr>
+          <w:color w:val="FF0000"/>
+        </w:rPr>
+        <w:t>: Data type changed from ‘varchar’ to ‘JSON’.</w:t>
+      </w:r>
+    </w:p>
     <w:p/>
     <w:p>
       <w:r>
@@ -463,62 +522,279 @@
     </w:p>
     <w:p>
       <w:pPr>
-        <w:ind w:firstLine="720"/>
-        <w:rPr>
-          <w:color w:val="FF0000"/>
-        </w:rPr>
-      </w:pPr>
-      <w:r>
-        <w:rPr>
-          <w:b/>
-          <w:color w:val="FF0000"/>
-        </w:rPr>
-        <w:t>Edit</w:t>
-      </w:r>
-      <w:r>
-        <w:rPr>
-          <w:b/>
-          <w:color w:val="FF0000"/>
-        </w:rPr>
-        <w:t>ed</w:t>
-      </w:r>
-      <w:r>
-        <w:rPr>
-          <w:color w:val="FF0000"/>
-        </w:rPr>
-        <w:t>:</w:t>
-      </w:r>
-    </w:p>
-    <w:p>
-      <w:pPr>
         <w:pStyle w:val="ListParagraph"/>
         <w:numPr>
           <w:ilvl w:val="0"/>
           <w:numId w:val="1"/>
         </w:numPr>
-        <w:rPr>
-          <w:color w:val="FF0000"/>
-        </w:rPr>
-      </w:pPr>
-      <w:r>
-        <w:rPr>
-          <w:color w:val="FF0000"/>
-        </w:rPr>
-        <w:t>Remove column ‘</w:t>
-      </w:r>
-      <w:r>
-        <w:rPr>
-          <w:b/>
-          <w:color w:val="FF0000"/>
-        </w:rPr>
-        <w:t>producer</w:t>
-      </w:r>
-      <w:r>
-        <w:rPr>
-          <w:color w:val="FF0000"/>
-        </w:rPr>
-        <w:t>’.</w:t>
-      </w:r>
+      </w:pPr>
+      <w:r>
+        <w:rPr>
+          <w:b/>
+        </w:rPr>
+        <w:t>attributes</w:t>
+      </w:r>
+      <w:r>
+        <w:t xml:space="preserve"> (</w:t>
+      </w:r>
+      <w:r>
+        <w:t>JSON</w:t>
+      </w:r>
+      <w:r>
+        <w:t xml:space="preserve">): </w:t>
+      </w:r>
+      <w:r>
+        <w:t>Attributes’ values of Product.</w:t>
+      </w:r>
+    </w:p>
+    <w:p>
+      <w:pPr>
+        <w:ind w:left="1080" w:firstLine="720"/>
+      </w:pPr>
+      <w:r>
+        <w:t>JSON format:</w:t>
+      </w:r>
+    </w:p>
+    <w:p>
+      <w:pPr>
+        <w:pStyle w:val="ListParagraph"/>
+        <w:ind w:left="1800"/>
+        <w:rPr>
+          <w:b/>
+        </w:rPr>
+      </w:pPr>
+      <w:r>
+        <w:rPr>
+          <w:b/>
+        </w:rPr>
+        <w:t>{</w:t>
+      </w:r>
+    </w:p>
+    <w:p>
+      <w:pPr>
+        <w:pStyle w:val="ListParagraph"/>
+        <w:ind w:left="1800" w:firstLine="360"/>
+        <w:rPr>
+          <w:b/>
+        </w:rPr>
+      </w:pPr>
+      <w:r>
+        <w:rPr>
+          <w:b/>
+        </w:rPr>
+        <w:t>"</w:t>
+      </w:r>
+      <w:proofErr w:type="spellStart"/>
+      <w:r>
+        <w:rPr>
+          <w:b/>
+        </w:rPr>
+        <w:t>Đèn</w:t>
+      </w:r>
+      <w:proofErr w:type="spellEnd"/>
+      <w:r>
+        <w:rPr>
+          <w:b/>
+        </w:rPr>
+        <w:t xml:space="preserve"> LED": "RGB",</w:t>
+      </w:r>
+    </w:p>
+    <w:p>
+      <w:pPr>
+        <w:pStyle w:val="ListParagraph"/>
+        <w:ind w:left="1800" w:firstLine="360"/>
+        <w:rPr>
+          <w:b/>
+        </w:rPr>
+      </w:pPr>
+      <w:r>
+        <w:rPr>
+          <w:b/>
+        </w:rPr>
+        <w:t>"</w:t>
+      </w:r>
+      <w:proofErr w:type="spellStart"/>
+      <w:r>
+        <w:rPr>
+          <w:b/>
+        </w:rPr>
+        <w:t>Bảo</w:t>
+      </w:r>
+      <w:proofErr w:type="spellEnd"/>
+      <w:r>
+        <w:rPr>
+          <w:b/>
+        </w:rPr>
+        <w:t xml:space="preserve"> </w:t>
+      </w:r>
+      <w:proofErr w:type="spellStart"/>
+      <w:r>
+        <w:rPr>
+          <w:b/>
+        </w:rPr>
+        <w:t>hành</w:t>
+      </w:r>
+      <w:proofErr w:type="spellEnd"/>
+      <w:r>
+        <w:rPr>
+          <w:b/>
+        </w:rPr>
+        <w:t xml:space="preserve">": "24 </w:t>
+      </w:r>
+      <w:proofErr w:type="spellStart"/>
+      <w:r>
+        <w:rPr>
+          <w:b/>
+        </w:rPr>
+        <w:t>tháng</w:t>
+      </w:r>
+      <w:proofErr w:type="spellEnd"/>
+      <w:r>
+        <w:rPr>
+          <w:b/>
+        </w:rPr>
+        <w:t>",</w:t>
+      </w:r>
+    </w:p>
+    <w:p>
+      <w:pPr>
+        <w:pStyle w:val="ListParagraph"/>
+        <w:ind w:left="1800" w:firstLine="360"/>
+        <w:rPr>
+          <w:b/>
+        </w:rPr>
+      </w:pPr>
+      <w:r>
+        <w:rPr>
+          <w:b/>
+        </w:rPr>
+        <w:t>"</w:t>
+      </w:r>
+      <w:proofErr w:type="spellStart"/>
+      <w:r>
+        <w:rPr>
+          <w:b/>
+        </w:rPr>
+        <w:t>Tình</w:t>
+      </w:r>
+      <w:proofErr w:type="spellEnd"/>
+      <w:r>
+        <w:rPr>
+          <w:b/>
+        </w:rPr>
+        <w:t xml:space="preserve"> </w:t>
+      </w:r>
+      <w:proofErr w:type="spellStart"/>
+      <w:r>
+        <w:rPr>
+          <w:b/>
+        </w:rPr>
+        <w:t>trạng</w:t>
+      </w:r>
+      <w:proofErr w:type="spellEnd"/>
+      <w:r>
+        <w:rPr>
+          <w:b/>
+        </w:rPr>
+        <w:t>": "</w:t>
+      </w:r>
+      <w:proofErr w:type="spellStart"/>
+      <w:r>
+        <w:rPr>
+          <w:b/>
+        </w:rPr>
+        <w:t>Mới</w:t>
+      </w:r>
+      <w:proofErr w:type="spellEnd"/>
+      <w:r>
+        <w:rPr>
+          <w:b/>
+        </w:rPr>
+        <w:t xml:space="preserve"> 100% - Full box",</w:t>
+      </w:r>
+    </w:p>
+    <w:p>
+      <w:pPr>
+        <w:pStyle w:val="ListParagraph"/>
+        <w:ind w:left="1800" w:firstLine="360"/>
+        <w:rPr>
+          <w:b/>
+        </w:rPr>
+      </w:pPr>
+      <w:r>
+        <w:rPr>
+          <w:b/>
+        </w:rPr>
+        <w:t>"</w:t>
+      </w:r>
+      <w:proofErr w:type="spellStart"/>
+      <w:r>
+        <w:rPr>
+          <w:b/>
+        </w:rPr>
+        <w:t>Nhà</w:t>
+      </w:r>
+      <w:proofErr w:type="spellEnd"/>
+      <w:r>
+        <w:rPr>
+          <w:b/>
+        </w:rPr>
+        <w:t xml:space="preserve"> </w:t>
+      </w:r>
+      <w:proofErr w:type="spellStart"/>
+      <w:r>
+        <w:rPr>
+          <w:b/>
+        </w:rPr>
+        <w:t>sản</w:t>
+      </w:r>
+      <w:proofErr w:type="spellEnd"/>
+      <w:r>
+        <w:rPr>
+          <w:b/>
+        </w:rPr>
+        <w:t xml:space="preserve"> </w:t>
+      </w:r>
+      <w:proofErr w:type="spellStart"/>
+      <w:r>
+        <w:rPr>
+          <w:b/>
+        </w:rPr>
+        <w:t>xuất</w:t>
+      </w:r>
+      <w:proofErr w:type="spellEnd"/>
+      <w:r>
+        <w:rPr>
+          <w:b/>
+        </w:rPr>
+        <w:t>": "Razer"</w:t>
+      </w:r>
+    </w:p>
+    <w:p>
+      <w:pPr>
+        <w:ind w:left="1080" w:firstLine="720"/>
+        <w:rPr>
+          <w:b/>
+        </w:rPr>
+      </w:pPr>
+      <w:r>
+        <w:rPr>
+          <w:b/>
+        </w:rPr>
+        <w:t>}</w:t>
+      </w:r>
+    </w:p>
+    <w:p>
+      <w:pPr>
+        <w:pStyle w:val="ListParagraph"/>
+        <w:ind w:left="1800"/>
+      </w:pPr>
+    </w:p>
+    <w:p>
+      <w:pPr>
+        <w:pStyle w:val="ListParagraph"/>
+        <w:ind w:left="1800"/>
+      </w:pPr>
     </w:p>
     <w:p>
       <w:pPr>
@@ -527,360 +803,111 @@
           <w:ilvl w:val="0"/>
           <w:numId w:val="1"/>
         </w:numPr>
-        <w:rPr>
-          <w:color w:val="FF0000"/>
-        </w:rPr>
-      </w:pPr>
-      <w:r>
-        <w:rPr>
-          <w:color w:val="FF0000"/>
-        </w:rPr>
-        <w:t>Added new column ‘</w:t>
-      </w:r>
-      <w:r>
-        <w:rPr>
-          <w:b/>
-          <w:color w:val="FF0000"/>
-        </w:rPr>
-        <w:t>attributes</w:t>
-      </w:r>
-      <w:r>
-        <w:rPr>
-          <w:color w:val="FF0000"/>
-        </w:rPr>
-        <w:t>’</w:t>
-      </w:r>
-      <w:r>
-        <w:rPr>
-          <w:color w:val="FF0000"/>
-        </w:rPr>
-        <w:t xml:space="preserve"> (</w:t>
-      </w:r>
-      <w:r>
-        <w:rPr>
-          <w:color w:val="FF0000"/>
-        </w:rPr>
-        <w:t>JSON</w:t>
-      </w:r>
-      <w:r>
-        <w:rPr>
-          <w:color w:val="FF0000"/>
-        </w:rPr>
-        <w:t xml:space="preserve">): </w:t>
-      </w:r>
-      <w:r>
-        <w:rPr>
-          <w:color w:val="FF0000"/>
-        </w:rPr>
-        <w:t>Replace table ‘</w:t>
-      </w:r>
-      <w:proofErr w:type="spellStart"/>
-      <w:r>
-        <w:rPr>
-          <w:color w:val="FF0000"/>
-        </w:rPr>
-        <w:t>product_info</w:t>
-      </w:r>
-      <w:proofErr w:type="spellEnd"/>
-      <w:r>
-        <w:rPr>
-          <w:color w:val="FF0000"/>
-        </w:rPr>
-        <w:t>’.</w:t>
+      </w:pPr>
+      <w:r>
+        <w:rPr>
+          <w:b/>
+        </w:rPr>
+        <w:t>images</w:t>
+      </w:r>
+      <w:r>
+        <w:t xml:space="preserve"> </w:t>
+      </w:r>
+      <w:r>
+        <w:t>(JSON): Store URLs of Product’s images.</w:t>
+      </w:r>
+    </w:p>
+    <w:p>
+      <w:pPr>
+        <w:ind w:left="1800"/>
+      </w:pPr>
+      <w:r>
+        <w:t>JSON format:</w:t>
+      </w:r>
+    </w:p>
+    <w:p>
+      <w:pPr>
+        <w:ind w:left="1800"/>
+        <w:rPr>
+          <w:b/>
+        </w:rPr>
+      </w:pPr>
+      <w:r>
+        <w:rPr>
+          <w:b/>
+        </w:rPr>
+        <w:t>[</w:t>
+      </w:r>
+    </w:p>
+    <w:p>
+      <w:pPr>
+        <w:ind w:left="1800" w:firstLine="360"/>
+        <w:rPr>
+          <w:b/>
+        </w:rPr>
+      </w:pPr>
+      <w:r>
+        <w:rPr>
+          <w:b/>
+        </w:rPr>
+        <w:t>"http://product.hstatic.net/1000026716/product/lancew.jpg",</w:t>
+      </w:r>
+    </w:p>
+    <w:p>
+      <w:pPr>
+        <w:ind w:left="1800" w:firstLine="360"/>
+        <w:rPr>
+          <w:b/>
+        </w:rPr>
+      </w:pPr>
+      <w:r>
+        <w:rPr>
+          <w:b/>
+        </w:rPr>
+        <w:t>"http://product.hstatic.net/1000026716/product/gearvn-razer-lancehead-wireless-3.jpg",</w:t>
+      </w:r>
+    </w:p>
+    <w:p>
+      <w:pPr>
+        <w:ind w:left="1800" w:firstLine="360"/>
+        <w:rPr>
+          <w:b/>
+        </w:rPr>
+      </w:pPr>
+      <w:r>
+        <w:rPr>
+          <w:b/>
+        </w:rPr>
+        <w:t>"http://product.hstatic.net/1000026716/product/gearvn-razer-lancehead-wireless-1.jpg",</w:t>
+      </w:r>
+    </w:p>
+    <w:p>
+      <w:pPr>
+        <w:ind w:left="1800" w:firstLine="360"/>
+        <w:rPr>
+          <w:b/>
+        </w:rPr>
+      </w:pPr>
+      <w:r>
+        <w:rPr>
+          <w:b/>
+        </w:rPr>
+        <w:t>"http://product.hstatic.net/1000026716/product/rzr_lancehead_dongle_v01-14x9inch.png"</w:t>
       </w:r>
     </w:p>
     <w:p>
       <w:pPr>
         <w:ind w:left="1080" w:firstLine="720"/>
         <w:rPr>
-          <w:color w:val="FF0000"/>
-        </w:rPr>
-      </w:pPr>
-      <w:r>
-        <w:rPr>
-          <w:color w:val="FF0000"/>
-        </w:rPr>
-        <w:t>JSON format:</w:t>
-      </w:r>
-    </w:p>
-    <w:p>
-      <w:pPr>
-        <w:pStyle w:val="ListParagraph"/>
-        <w:ind w:left="1800"/>
-        <w:rPr>
-          <w:b/>
-          <w:color w:val="4472C4" w:themeColor="accent1"/>
-        </w:rPr>
-      </w:pPr>
-      <w:r>
-        <w:rPr>
-          <w:b/>
-          <w:color w:val="4472C4" w:themeColor="accent1"/>
-        </w:rPr>
-        <w:t>{</w:t>
-      </w:r>
-    </w:p>
-    <w:p>
-      <w:pPr>
-        <w:pStyle w:val="ListParagraph"/>
-        <w:ind w:left="1800" w:firstLine="360"/>
-        <w:rPr>
-          <w:b/>
-          <w:color w:val="4472C4" w:themeColor="accent1"/>
-        </w:rPr>
-      </w:pPr>
-      <w:r>
-        <w:rPr>
-          <w:b/>
-          <w:color w:val="4472C4" w:themeColor="accent1"/>
-        </w:rPr>
-        <w:t>"</w:t>
-      </w:r>
-      <w:proofErr w:type="spellStart"/>
-      <w:r>
-        <w:rPr>
-          <w:b/>
-          <w:color w:val="4472C4" w:themeColor="accent1"/>
-        </w:rPr>
-        <w:t>Đèn</w:t>
-      </w:r>
-      <w:proofErr w:type="spellEnd"/>
-      <w:r>
-        <w:rPr>
-          <w:b/>
-          <w:color w:val="4472C4" w:themeColor="accent1"/>
-        </w:rPr>
-        <w:t xml:space="preserve"> LED": "RGB",</w:t>
-      </w:r>
-    </w:p>
-    <w:p>
-      <w:pPr>
-        <w:pStyle w:val="ListParagraph"/>
-        <w:ind w:left="1800" w:firstLine="360"/>
-        <w:rPr>
-          <w:b/>
-          <w:color w:val="4472C4" w:themeColor="accent1"/>
-        </w:rPr>
-      </w:pPr>
-      <w:r>
-        <w:rPr>
-          <w:b/>
-          <w:color w:val="4472C4" w:themeColor="accent1"/>
-        </w:rPr>
-        <w:t>"</w:t>
-      </w:r>
-      <w:proofErr w:type="spellStart"/>
-      <w:r>
-        <w:rPr>
-          <w:b/>
-          <w:color w:val="4472C4" w:themeColor="accent1"/>
-        </w:rPr>
-        <w:t>Bảo</w:t>
-      </w:r>
-      <w:proofErr w:type="spellEnd"/>
-      <w:r>
-        <w:rPr>
-          <w:b/>
-          <w:color w:val="4472C4" w:themeColor="accent1"/>
-        </w:rPr>
-        <w:t xml:space="preserve"> </w:t>
-      </w:r>
-      <w:proofErr w:type="spellStart"/>
-      <w:r>
-        <w:rPr>
-          <w:b/>
-          <w:color w:val="4472C4" w:themeColor="accent1"/>
-        </w:rPr>
-        <w:t>hành</w:t>
-      </w:r>
-      <w:proofErr w:type="spellEnd"/>
-      <w:r>
-        <w:rPr>
-          <w:b/>
-          <w:color w:val="4472C4" w:themeColor="accent1"/>
-        </w:rPr>
-        <w:t xml:space="preserve">": "24 </w:t>
-      </w:r>
-      <w:proofErr w:type="spellStart"/>
-      <w:r>
-        <w:rPr>
-          <w:b/>
-          <w:color w:val="4472C4" w:themeColor="accent1"/>
-        </w:rPr>
-        <w:t>tháng</w:t>
-      </w:r>
-      <w:proofErr w:type="spellEnd"/>
-      <w:r>
-        <w:rPr>
-          <w:b/>
-          <w:color w:val="4472C4" w:themeColor="accent1"/>
-        </w:rPr>
-        <w:t>",</w:t>
-      </w:r>
-    </w:p>
-    <w:p>
-      <w:pPr>
-        <w:pStyle w:val="ListParagraph"/>
-        <w:ind w:left="1800" w:firstLine="360"/>
-        <w:rPr>
-          <w:b/>
-          <w:color w:val="4472C4" w:themeColor="accent1"/>
-        </w:rPr>
-      </w:pPr>
-      <w:r>
-        <w:rPr>
-          <w:b/>
-          <w:color w:val="4472C4" w:themeColor="accent1"/>
-        </w:rPr>
-        <w:t>"</w:t>
-      </w:r>
-      <w:proofErr w:type="spellStart"/>
-      <w:r>
-        <w:rPr>
-          <w:b/>
-          <w:color w:val="4472C4" w:themeColor="accent1"/>
-        </w:rPr>
-        <w:t>Tình</w:t>
-      </w:r>
-      <w:proofErr w:type="spellEnd"/>
-      <w:r>
-        <w:rPr>
-          <w:b/>
-          <w:color w:val="4472C4" w:themeColor="accent1"/>
-        </w:rPr>
-        <w:t xml:space="preserve"> </w:t>
-      </w:r>
-      <w:proofErr w:type="spellStart"/>
-      <w:r>
-        <w:rPr>
-          <w:b/>
-          <w:color w:val="4472C4" w:themeColor="accent1"/>
-        </w:rPr>
-        <w:t>trạng</w:t>
-      </w:r>
-      <w:proofErr w:type="spellEnd"/>
-      <w:r>
-        <w:rPr>
-          <w:b/>
-          <w:color w:val="4472C4" w:themeColor="accent1"/>
-        </w:rPr>
-        <w:t>": "</w:t>
-      </w:r>
-      <w:proofErr w:type="spellStart"/>
-      <w:r>
-        <w:rPr>
-          <w:b/>
-          <w:color w:val="4472C4" w:themeColor="accent1"/>
-        </w:rPr>
-        <w:t>Mới</w:t>
-      </w:r>
-      <w:proofErr w:type="spellEnd"/>
-      <w:r>
-        <w:rPr>
-          <w:b/>
-          <w:color w:val="4472C4" w:themeColor="accent1"/>
-        </w:rPr>
-        <w:t xml:space="preserve"> 100% - Full box",</w:t>
-      </w:r>
-    </w:p>
-    <w:p>
-      <w:pPr>
-        <w:pStyle w:val="ListParagraph"/>
-        <w:ind w:left="1800" w:firstLine="360"/>
-        <w:rPr>
-          <w:b/>
-          <w:color w:val="4472C4" w:themeColor="accent1"/>
-        </w:rPr>
-      </w:pPr>
-      <w:r>
-        <w:rPr>
-          <w:b/>
-          <w:color w:val="4472C4" w:themeColor="accent1"/>
-        </w:rPr>
-        <w:t>"</w:t>
-      </w:r>
-      <w:proofErr w:type="spellStart"/>
-      <w:r>
-        <w:rPr>
-          <w:b/>
-          <w:color w:val="4472C4" w:themeColor="accent1"/>
-        </w:rPr>
-        <w:t>Nhà</w:t>
-      </w:r>
-      <w:proofErr w:type="spellEnd"/>
-      <w:r>
-        <w:rPr>
-          <w:b/>
-          <w:color w:val="4472C4" w:themeColor="accent1"/>
-        </w:rPr>
-        <w:t xml:space="preserve"> </w:t>
-      </w:r>
-      <w:proofErr w:type="spellStart"/>
-      <w:r>
-        <w:rPr>
-          <w:b/>
-          <w:color w:val="4472C4" w:themeColor="accent1"/>
-        </w:rPr>
-        <w:t>sản</w:t>
-      </w:r>
-      <w:proofErr w:type="spellEnd"/>
-      <w:r>
-        <w:rPr>
-          <w:b/>
-          <w:color w:val="4472C4" w:themeColor="accent1"/>
-        </w:rPr>
-        <w:t xml:space="preserve"> </w:t>
-      </w:r>
-      <w:proofErr w:type="spellStart"/>
-      <w:r>
-        <w:rPr>
-          <w:b/>
-          <w:color w:val="4472C4" w:themeColor="accent1"/>
-        </w:rPr>
-        <w:t>xuất</w:t>
-      </w:r>
-      <w:proofErr w:type="spellEnd"/>
-      <w:r>
-        <w:rPr>
-          <w:b/>
-          <w:color w:val="4472C4" w:themeColor="accent1"/>
-        </w:rPr>
-        <w:t>": "Razer"</w:t>
-      </w:r>
-    </w:p>
-    <w:p>
-      <w:pPr>
-        <w:ind w:left="1080" w:firstLine="720"/>
-        <w:rPr>
-          <w:b/>
-          <w:color w:val="4472C4" w:themeColor="accent1"/>
-        </w:rPr>
-      </w:pPr>
-      <w:r>
-        <w:rPr>
-          <w:b/>
-          <w:color w:val="4472C4" w:themeColor="accent1"/>
-        </w:rPr>
-        <w:t>}</w:t>
-      </w:r>
-    </w:p>
-    <w:p>
-      <w:pPr>
-        <w:pStyle w:val="ListParagraph"/>
-        <w:ind w:left="1800"/>
-        <w:rPr>
-          <w:color w:val="FF0000"/>
-        </w:rPr>
-      </w:pPr>
-    </w:p>
-    <w:p>
-      <w:pPr>
-        <w:pStyle w:val="ListParagraph"/>
-        <w:ind w:left="1800"/>
-        <w:rPr>
-          <w:color w:val="FF0000"/>
-        </w:rPr>
-      </w:pPr>
+          <w:b/>
+        </w:rPr>
+      </w:pPr>
+      <w:r>
+        <w:rPr>
+          <w:b/>
+        </w:rPr>
+        <w:t>]</w:t>
+      </w:r>
     </w:p>
     <w:p>
       <w:pPr>
@@ -889,169 +916,22 @@
           <w:ilvl w:val="0"/>
           <w:numId w:val="1"/>
         </w:numPr>
-        <w:rPr>
-          <w:color w:val="FF0000"/>
-        </w:rPr>
-      </w:pPr>
-      <w:r>
-        <w:rPr>
-          <w:color w:val="FF0000"/>
-        </w:rPr>
-        <w:t>Added new column ‘</w:t>
-      </w:r>
-      <w:r>
-        <w:rPr>
-          <w:b/>
-          <w:color w:val="FF0000"/>
-        </w:rPr>
-        <w:t>images</w:t>
-      </w:r>
-      <w:r>
-        <w:rPr>
-          <w:color w:val="FF0000"/>
-        </w:rPr>
-        <w:t>’ (JSON): Store URLs of Product’s images.</w:t>
+      </w:pPr>
+      <w:r>
+        <w:rPr>
+          <w:b/>
+        </w:rPr>
+        <w:t>status</w:t>
+      </w:r>
+      <w:r>
+        <w:t xml:space="preserve"> (int):</w:t>
       </w:r>
     </w:p>
     <w:p>
       <w:pPr>
         <w:ind w:left="1800"/>
-        <w:rPr>
-          <w:color w:val="FF0000"/>
-        </w:rPr>
-      </w:pPr>
-      <w:r>
-        <w:rPr>
-          <w:color w:val="FF0000"/>
-        </w:rPr>
-        <w:t>JSON format:</w:t>
-      </w:r>
-    </w:p>
-    <w:p>
-      <w:pPr>
-        <w:ind w:left="1800"/>
-        <w:rPr>
-          <w:b/>
-          <w:color w:val="4472C4" w:themeColor="accent1"/>
-        </w:rPr>
-      </w:pPr>
-      <w:r>
-        <w:rPr>
-          <w:b/>
-          <w:color w:val="4472C4" w:themeColor="accent1"/>
-        </w:rPr>
-        <w:t>[</w:t>
-      </w:r>
-    </w:p>
-    <w:p>
-      <w:pPr>
-        <w:ind w:left="1800" w:firstLine="360"/>
-        <w:rPr>
-          <w:b/>
-          <w:color w:val="4472C4" w:themeColor="accent1"/>
-        </w:rPr>
-      </w:pPr>
-      <w:r>
-        <w:rPr>
-          <w:b/>
-          <w:color w:val="4472C4" w:themeColor="accent1"/>
-        </w:rPr>
-        <w:t>"http://product.hstatic.net/1000026716/product/lancew.jpg",</w:t>
-      </w:r>
-    </w:p>
-    <w:p>
-      <w:pPr>
-        <w:ind w:left="1800" w:firstLine="360"/>
-        <w:rPr>
-          <w:b/>
-          <w:color w:val="4472C4" w:themeColor="accent1"/>
-        </w:rPr>
-      </w:pPr>
-      <w:r>
-        <w:rPr>
-          <w:b/>
-          <w:color w:val="4472C4" w:themeColor="accent1"/>
-        </w:rPr>
-        <w:t>"http://product.hstatic.net/1000026716/product/gearvn-razer-lancehead-wireless-3.jpg",</w:t>
-      </w:r>
-    </w:p>
-    <w:p>
-      <w:pPr>
-        <w:ind w:left="1800" w:firstLine="360"/>
-        <w:rPr>
-          <w:b/>
-          <w:color w:val="4472C4" w:themeColor="accent1"/>
-        </w:rPr>
-      </w:pPr>
-      <w:r>
-        <w:rPr>
-          <w:b/>
-          <w:color w:val="4472C4" w:themeColor="accent1"/>
-        </w:rPr>
-        <w:t>"http://product.hstatic.net/1000026716/product/gearvn-razer-lancehead-wireless-1.jpg",</w:t>
-      </w:r>
-    </w:p>
-    <w:p>
-      <w:pPr>
-        <w:ind w:left="1800" w:firstLine="360"/>
-        <w:rPr>
-          <w:b/>
-          <w:color w:val="4472C4" w:themeColor="accent1"/>
-        </w:rPr>
-      </w:pPr>
-      <w:r>
-        <w:rPr>
-          <w:b/>
-          <w:color w:val="4472C4" w:themeColor="accent1"/>
-        </w:rPr>
-        <w:t>"http://product.hstatic.net/1000026716/product/rzr_lancehead_dongle_v01-14x9inch.png"</w:t>
-      </w:r>
-    </w:p>
-    <w:p>
-      <w:pPr>
-        <w:ind w:left="1080" w:firstLine="720"/>
-        <w:rPr>
-          <w:b/>
-          <w:color w:val="4472C4" w:themeColor="accent1"/>
-        </w:rPr>
-      </w:pPr>
-      <w:r>
-        <w:rPr>
-          <w:b/>
-          <w:color w:val="4472C4" w:themeColor="accent1"/>
-        </w:rPr>
-        <w:t>]</w:t>
-      </w:r>
-    </w:p>
-    <w:p>
-      <w:pPr>
-        <w:pStyle w:val="ListParagraph"/>
-        <w:numPr>
-          <w:ilvl w:val="0"/>
-          <w:numId w:val="1"/>
-        </w:numPr>
-        <w:rPr>
-          <w:color w:val="FF0000"/>
-        </w:rPr>
-      </w:pPr>
-      <w:r>
-        <w:rPr>
-          <w:color w:val="FF0000"/>
-        </w:rPr>
-        <w:t>Added new column ‘status’ (int):</w:t>
-      </w:r>
-    </w:p>
-    <w:p>
-      <w:pPr>
-        <w:ind w:left="1800"/>
-        <w:rPr>
-          <w:color w:val="FF0000"/>
-        </w:rPr>
-      </w:pPr>
-      <w:r>
-        <w:rPr>
-          <w:color w:val="FF0000"/>
-        </w:rPr>
+      </w:pPr>
+      <w:r>
         <w:t>Example:</w:t>
       </w:r>
     </w:p>
@@ -1062,28 +942,16 @@
           <w:ilvl w:val="2"/>
           <w:numId w:val="1"/>
         </w:numPr>
-        <w:rPr>
-          <w:color w:val="FF0000"/>
-        </w:rPr>
-      </w:pPr>
-      <w:r>
-        <w:rPr>
-          <w:color w:val="FF0000"/>
-        </w:rPr>
+      </w:pPr>
+      <w:r>
         <w:t xml:space="preserve">1 (default): </w:t>
       </w:r>
       <w:proofErr w:type="spellStart"/>
       <w:r>
-        <w:rPr>
-          <w:color w:val="FF0000"/>
-        </w:rPr>
         <w:t>Còn</w:t>
       </w:r>
       <w:proofErr w:type="spellEnd"/>
       <w:r>
-        <w:rPr>
-          <w:color w:val="FF0000"/>
-        </w:rPr>
         <w:t xml:space="preserve"> hang</w:t>
       </w:r>
     </w:p>
@@ -1094,35 +962,20 @@
           <w:ilvl w:val="2"/>
           <w:numId w:val="1"/>
         </w:numPr>
-        <w:rPr>
-          <w:color w:val="FF0000"/>
-        </w:rPr>
-      </w:pPr>
-      <w:r>
-        <w:rPr>
-          <w:color w:val="FF0000"/>
-        </w:rPr>
+      </w:pPr>
+      <w:r>
         <w:t xml:space="preserve">2: </w:t>
       </w:r>
       <w:proofErr w:type="spellStart"/>
       <w:r>
-        <w:rPr>
-          <w:color w:val="FF0000"/>
-        </w:rPr>
         <w:t>Hết</w:t>
       </w:r>
       <w:proofErr w:type="spellEnd"/>
       <w:r>
-        <w:rPr>
-          <w:color w:val="FF0000"/>
-        </w:rPr>
         <w:t xml:space="preserve"> </w:t>
       </w:r>
       <w:proofErr w:type="spellStart"/>
       <w:r>
-        <w:rPr>
-          <w:color w:val="FF0000"/>
-        </w:rPr>
         <w:t>hàng</w:t>
       </w:r>
       <w:proofErr w:type="spellEnd"/>
@@ -1134,35 +987,20 @@
           <w:ilvl w:val="2"/>
           <w:numId w:val="1"/>
         </w:numPr>
-        <w:rPr>
-          <w:color w:val="FF0000"/>
-        </w:rPr>
-      </w:pPr>
-      <w:r>
-        <w:rPr>
-          <w:color w:val="FF0000"/>
-        </w:rPr>
+      </w:pPr>
+      <w:r>
         <w:t xml:space="preserve">3: </w:t>
       </w:r>
       <w:proofErr w:type="spellStart"/>
       <w:r>
-        <w:rPr>
-          <w:color w:val="FF0000"/>
-        </w:rPr>
         <w:t>Liên</w:t>
       </w:r>
       <w:proofErr w:type="spellEnd"/>
       <w:r>
-        <w:rPr>
-          <w:color w:val="FF0000"/>
-        </w:rPr>
         <w:t xml:space="preserve"> </w:t>
       </w:r>
       <w:proofErr w:type="spellStart"/>
       <w:r>
-        <w:rPr>
-          <w:color w:val="FF0000"/>
-        </w:rPr>
         <w:t>hệ</w:t>
       </w:r>
       <w:proofErr w:type="spellEnd"/>
@@ -1174,35 +1012,20 @@
           <w:ilvl w:val="2"/>
           <w:numId w:val="1"/>
         </w:numPr>
-        <w:rPr>
-          <w:color w:val="FF0000"/>
-        </w:rPr>
-      </w:pPr>
-      <w:r>
-        <w:rPr>
-          <w:color w:val="FF0000"/>
-        </w:rPr>
+      </w:pPr>
+      <w:r>
         <w:t xml:space="preserve">4: </w:t>
       </w:r>
       <w:proofErr w:type="spellStart"/>
       <w:r>
-        <w:rPr>
-          <w:color w:val="FF0000"/>
-        </w:rPr>
         <w:t>Sắp</w:t>
       </w:r>
       <w:proofErr w:type="spellEnd"/>
       <w:r>
-        <w:rPr>
-          <w:color w:val="FF0000"/>
-        </w:rPr>
         <w:t xml:space="preserve"> </w:t>
       </w:r>
       <w:proofErr w:type="spellStart"/>
       <w:r>
-        <w:rPr>
-          <w:color w:val="FF0000"/>
-        </w:rPr>
         <w:t>về</w:t>
       </w:r>
       <w:proofErr w:type="spellEnd"/>
@@ -1211,14 +1034,8 @@
       <w:pPr>
         <w:pStyle w:val="ListParagraph"/>
         <w:ind w:left="3240"/>
-        <w:rPr>
-          <w:color w:val="FF0000"/>
-        </w:rPr>
-      </w:pPr>
-      <w:r>
-        <w:rPr>
-          <w:color w:val="FF0000"/>
-        </w:rPr>
+      </w:pPr>
+      <w:r>
         <w:t>…</w:t>
       </w:r>
     </w:p>
@@ -1435,29 +1252,325 @@
           <w:ilvl w:val="0"/>
           <w:numId w:val="1"/>
         </w:numPr>
-      </w:pPr>
-      <w:proofErr w:type="spellStart"/>
-      <w:r>
-        <w:rPr>
-          <w:b/>
+        <w:rPr>
+          <w:color w:val="FF0000"/>
+        </w:rPr>
+      </w:pPr>
+      <w:proofErr w:type="spellStart"/>
+      <w:r>
+        <w:rPr>
+          <w:b/>
+          <w:color w:val="FF0000"/>
         </w:rPr>
         <w:t>attribute_name</w:t>
       </w:r>
       <w:proofErr w:type="spellEnd"/>
       <w:r>
-        <w:t xml:space="preserve"> (varchar): </w:t>
-      </w:r>
-      <w:r>
+        <w:rPr>
+          <w:color w:val="FF0000"/>
+        </w:rPr>
+        <w:t xml:space="preserve"> (</w:t>
+      </w:r>
+      <w:r>
+        <w:rPr>
+          <w:color w:val="FF0000"/>
+        </w:rPr>
+        <w:t>JSON</w:t>
+      </w:r>
+      <w:r>
+        <w:rPr>
+          <w:color w:val="FF0000"/>
+        </w:rPr>
+        <w:t xml:space="preserve">): </w:t>
+      </w:r>
+      <w:r>
+        <w:rPr>
+          <w:color w:val="FF0000"/>
+        </w:rPr>
         <w:t>A</w:t>
       </w:r>
       <w:r>
+        <w:rPr>
+          <w:color w:val="FF0000"/>
+        </w:rPr>
         <w:t>ttribute</w:t>
       </w:r>
       <w:r>
-        <w:t xml:space="preserve"> name field.</w:t>
+        <w:rPr>
+          <w:color w:val="FF0000"/>
+        </w:rPr>
+        <w:t xml:space="preserve"> name field</w:t>
+      </w:r>
+      <w:r>
+        <w:rPr>
+          <w:color w:val="FF0000"/>
+        </w:rPr>
+        <w:t>s</w:t>
+      </w:r>
+      <w:r>
+        <w:rPr>
+          <w:color w:val="FF0000"/>
+        </w:rPr>
+        <w:t>.</w:t>
+      </w:r>
+    </w:p>
+    <w:p>
+      <w:pPr>
+        <w:ind w:left="1080" w:firstLine="720"/>
+        <w:rPr>
+          <w:color w:val="FF0000"/>
+        </w:rPr>
+      </w:pPr>
+      <w:r>
+        <w:rPr>
+          <w:color w:val="FF0000"/>
+        </w:rPr>
+        <w:t>JSON format:</w:t>
+      </w:r>
+    </w:p>
+    <w:p>
+      <w:pPr>
+        <w:pStyle w:val="ListParagraph"/>
+        <w:ind w:left="1800"/>
+        <w:rPr>
+          <w:b/>
+          <w:color w:val="FF0000"/>
+        </w:rPr>
+      </w:pPr>
+      <w:r>
+        <w:rPr>
+          <w:b/>
+          <w:color w:val="FF0000"/>
+        </w:rPr>
+        <w:t>[</w:t>
+      </w:r>
+    </w:p>
+    <w:p>
+      <w:pPr>
+        <w:pStyle w:val="ListParagraph"/>
+        <w:ind w:left="1800" w:firstLine="360"/>
+        <w:rPr>
+          <w:b/>
+          <w:color w:val="FF0000"/>
+        </w:rPr>
+      </w:pPr>
+      <w:r>
+        <w:rPr>
+          <w:b/>
+          <w:color w:val="FF0000"/>
+        </w:rPr>
+        <w:t>"</w:t>
+      </w:r>
+      <w:proofErr w:type="spellStart"/>
+      <w:r>
+        <w:rPr>
+          <w:b/>
+          <w:color w:val="FF0000"/>
+        </w:rPr>
+        <w:t>Nhà</w:t>
+      </w:r>
+      <w:proofErr w:type="spellEnd"/>
+      <w:r>
+        <w:rPr>
+          <w:b/>
+          <w:color w:val="FF0000"/>
+        </w:rPr>
+        <w:t xml:space="preserve"> </w:t>
+      </w:r>
+      <w:proofErr w:type="spellStart"/>
+      <w:r>
+        <w:rPr>
+          <w:b/>
+          <w:color w:val="FF0000"/>
+        </w:rPr>
+        <w:t>sản</w:t>
+      </w:r>
+      <w:proofErr w:type="spellEnd"/>
+      <w:r>
+        <w:rPr>
+          <w:b/>
+          <w:color w:val="FF0000"/>
+        </w:rPr>
+        <w:t xml:space="preserve"> </w:t>
+      </w:r>
+      <w:proofErr w:type="spellStart"/>
+      <w:r>
+        <w:rPr>
+          <w:b/>
+          <w:color w:val="FF0000"/>
+        </w:rPr>
+        <w:t>xuất</w:t>
+      </w:r>
+      <w:proofErr w:type="spellEnd"/>
+      <w:r>
+        <w:rPr>
+          <w:b/>
+          <w:color w:val="FF0000"/>
+        </w:rPr>
+        <w:t>",</w:t>
       </w:r>
       <w:bookmarkStart w:id="0" w:name="_GoBack"/>
       <w:bookmarkEnd w:id="0"/>
+    </w:p>
+    <w:p>
+      <w:pPr>
+        <w:pStyle w:val="ListParagraph"/>
+        <w:ind w:left="1800" w:firstLine="360"/>
+        <w:rPr>
+          <w:b/>
+          <w:color w:val="FF0000"/>
+        </w:rPr>
+      </w:pPr>
+      <w:r>
+        <w:rPr>
+          <w:b/>
+          <w:color w:val="FF0000"/>
+        </w:rPr>
+        <w:t>"</w:t>
+      </w:r>
+      <w:proofErr w:type="spellStart"/>
+      <w:r>
+        <w:rPr>
+          <w:b/>
+          <w:color w:val="FF0000"/>
+        </w:rPr>
+        <w:t>Tình</w:t>
+      </w:r>
+      <w:proofErr w:type="spellEnd"/>
+      <w:r>
+        <w:rPr>
+          <w:b/>
+          <w:color w:val="FF0000"/>
+        </w:rPr>
+        <w:t xml:space="preserve"> </w:t>
+      </w:r>
+      <w:proofErr w:type="spellStart"/>
+      <w:r>
+        <w:rPr>
+          <w:b/>
+          <w:color w:val="FF0000"/>
+        </w:rPr>
+        <w:t>trạng</w:t>
+      </w:r>
+      <w:proofErr w:type="spellEnd"/>
+      <w:r>
+        <w:rPr>
+          <w:b/>
+          <w:color w:val="FF0000"/>
+        </w:rPr>
+        <w:t>",</w:t>
+      </w:r>
+    </w:p>
+    <w:p>
+      <w:pPr>
+        <w:pStyle w:val="ListParagraph"/>
+        <w:ind w:left="1800" w:firstLine="360"/>
+        <w:rPr>
+          <w:b/>
+          <w:color w:val="FF0000"/>
+        </w:rPr>
+      </w:pPr>
+      <w:r>
+        <w:rPr>
+          <w:b/>
+          <w:color w:val="FF0000"/>
+        </w:rPr>
+        <w:t>"</w:t>
+      </w:r>
+      <w:proofErr w:type="spellStart"/>
+      <w:r>
+        <w:rPr>
+          <w:b/>
+          <w:color w:val="FF0000"/>
+        </w:rPr>
+        <w:t>Đèn</w:t>
+      </w:r>
+      <w:proofErr w:type="spellEnd"/>
+      <w:r>
+        <w:rPr>
+          <w:b/>
+          <w:color w:val="FF0000"/>
+        </w:rPr>
+        <w:t xml:space="preserve"> LED</w:t>
+      </w:r>
+      <w:r>
+        <w:rPr>
+          <w:b/>
+          <w:color w:val="FF0000"/>
+        </w:rPr>
+        <w:t>",</w:t>
+      </w:r>
+    </w:p>
+    <w:p>
+      <w:pPr>
+        <w:pStyle w:val="ListParagraph"/>
+        <w:ind w:left="1800" w:firstLine="360"/>
+        <w:rPr>
+          <w:b/>
+          <w:color w:val="FF0000"/>
+        </w:rPr>
+      </w:pPr>
+      <w:r>
+        <w:rPr>
+          <w:b/>
+          <w:color w:val="FF0000"/>
+        </w:rPr>
+        <w:t>"</w:t>
+      </w:r>
+      <w:proofErr w:type="spellStart"/>
+      <w:r>
+        <w:rPr>
+          <w:b/>
+          <w:color w:val="FF0000"/>
+        </w:rPr>
+        <w:t>Bảo</w:t>
+      </w:r>
+      <w:proofErr w:type="spellEnd"/>
+      <w:r>
+        <w:rPr>
+          <w:b/>
+          <w:color w:val="FF0000"/>
+        </w:rPr>
+        <w:t xml:space="preserve"> </w:t>
+      </w:r>
+      <w:proofErr w:type="spellStart"/>
+      <w:r>
+        <w:rPr>
+          <w:b/>
+          <w:color w:val="FF0000"/>
+        </w:rPr>
+        <w:t>hành</w:t>
+      </w:r>
+      <w:proofErr w:type="spellEnd"/>
+      <w:r>
+        <w:rPr>
+          <w:b/>
+          <w:color w:val="FF0000"/>
+        </w:rPr>
+        <w:t>"</w:t>
+      </w:r>
+    </w:p>
+    <w:p>
+      <w:pPr>
+        <w:pStyle w:val="ListParagraph"/>
+        <w:ind w:left="1800"/>
+        <w:rPr>
+          <w:b/>
+          <w:color w:val="FF0000"/>
+        </w:rPr>
+      </w:pPr>
+      <w:r>
+        <w:rPr>
+          <w:b/>
+          <w:color w:val="FF0000"/>
+        </w:rPr>
+        <w:t>]</w:t>
+      </w:r>
+    </w:p>
+    <w:p>
+      <w:pPr>
+        <w:ind w:left="1800"/>
+      </w:pPr>
     </w:p>
     <w:sectPr>
       <w:pgSz w:w="12240" w:h="15840"/>

</xml_diff>